<commit_message>
adding more tutorials in the same file
</commit_message>
<xml_diff>
--- a/R-markdown---How-To-Import-Excel-files.docx
+++ b/R-markdown---How-To-Import-Excel-files.docx
@@ -135,11 +135,15 @@
       <w:r>
         <w:t xml:space="preserve">: Hides plots. (leave two trailing spaces/lines to start new line in text)</w:t>
       </w:r>
-      <w:r>
-        <w:t xml:space="preserve"> </w:t>
-      </w:r>
-      <w:r>
-        <w:t xml:space="preserve">## R Markdown - Import Excel file</w:t>
+    </w:p>
+    <w:bookmarkEnd w:id="20"/>
+    <w:bookmarkStart w:id="21" w:name="r-markdown---import-excel-file"/>
+    <w:p>
+      <w:pPr>
+        <w:pStyle w:val="Heading2"/>
+      </w:pPr>
+      <w:r>
+        <w:t xml:space="preserve">R Markdown - Import Excel file</w:t>
       </w:r>
     </w:p>
     <w:p>
@@ -175,6 +179,12 @@
       </w:r>
       <w:r>
         <w:rPr>
+          <w:rStyle w:val="NormalTok"/>
+        </w:rPr>
+        <w:t xml:space="preserve"> </w:t>
+      </w:r>
+      <w:r>
+        <w:rPr>
           <w:rStyle w:val="FunctionTok"/>
         </w:rPr>
         <w:t xml:space="preserve">read_excel</w:t>
@@ -189,13 +199,22 @@
         <w:rPr>
           <w:rStyle w:val="StringTok"/>
         </w:rPr>
-        <w:t xml:space="preserve">"C:/Users/Faith Kabanda/Desktop/My Research Work/Vaccines VS Data/covid who data.xlsx"</w:t>
+        <w:t xml:space="preserve">"C:/Users/Faith Kabanda/OneDrive/Desktop/My Research Work/Vaccines VS Data/covid who data.xlsx"</w:t>
       </w:r>
       <w:r>
         <w:rPr>
           <w:rStyle w:val="NormalTok"/>
         </w:rPr>
         <w:t xml:space="preserve">, </w:t>
+      </w:r>
+      <w:r>
+        <w:br/>
+      </w:r>
+      <w:r>
+        <w:rPr>
+          <w:rStyle w:val="NormalTok"/>
+        </w:rPr>
+        <w:t xml:space="preserve">    </w:t>
       </w:r>
       <w:r>
         <w:rPr>
@@ -293,8 +312,8 @@
         <w:t xml:space="preserve">##     0.0   334.0   639.0   633.7   829.5  1365.0</w:t>
       </w:r>
     </w:p>
-    <w:bookmarkEnd w:id="20"/>
-    <w:bookmarkStart w:id="25" w:name="bloxplts"/>
+    <w:bookmarkEnd w:id="21"/>
+    <w:bookmarkStart w:id="26" w:name="bloxplts"/>
     <w:p>
       <w:pPr>
         <w:pStyle w:val="Heading2"/>
@@ -303,7 +322,7 @@
         <w:t xml:space="preserve">Bloxplts</w:t>
       </w:r>
     </w:p>
-    <w:bookmarkStart w:id="24" w:name="short-notes"/>
+    <w:bookmarkStart w:id="25" w:name="short-notes"/>
     <w:p>
       <w:pPr>
         <w:pStyle w:val="Heading3"/>
@@ -662,18 +681,18 @@
           <wp:inline>
             <wp:extent cx="4620126" cy="3696101"/>
             <wp:effectExtent b="0" l="0" r="0" t="0"/>
-            <wp:docPr descr="" title="" id="22" name="Picture"/>
+            <wp:docPr descr="" title="" id="23" name="Picture"/>
             <a:graphic>
               <a:graphicData uri="http://schemas.openxmlformats.org/drawingml/2006/picture">
                 <pic:pic>
                   <pic:nvPicPr>
-                    <pic:cNvPr descr="R-markdown---How-To-Import-Excel-files_files/figure-docx/unnamed-chunk-2-1.png" id="23" name="Picture"/>
+                    <pic:cNvPr descr="R-markdown---How-To-Import-Excel-files_files/figure-docx/unnamed-chunk-2-1.png" id="24" name="Picture"/>
                     <pic:cNvPicPr>
                       <a:picLocks noChangeArrowheads="1" noChangeAspect="1"/>
                     </pic:cNvPicPr>
                   </pic:nvPicPr>
                   <pic:blipFill>
-                    <a:blip r:embed="rId21"/>
+                    <a:blip r:embed="rId22"/>
                     <a:stretch>
                       <a:fillRect/>
                     </a:stretch>
@@ -700,9 +719,9 @@
         </w:drawing>
       </w:r>
     </w:p>
-    <w:bookmarkEnd w:id="24"/>
     <w:bookmarkEnd w:id="25"/>
-    <w:bookmarkStart w:id="29" w:name="scatter-plot"/>
+    <w:bookmarkEnd w:id="26"/>
+    <w:bookmarkStart w:id="33" w:name="scatter-plot"/>
     <w:p>
       <w:pPr>
         <w:pStyle w:val="Heading2"/>
@@ -947,18 +966,18 @@
           <wp:inline>
             <wp:extent cx="4620126" cy="3696101"/>
             <wp:effectExtent b="0" l="0" r="0" t="0"/>
-            <wp:docPr descr="" title="" id="27" name="Picture"/>
+            <wp:docPr descr="" title="" id="28" name="Picture"/>
             <a:graphic>
               <a:graphicData uri="http://schemas.openxmlformats.org/drawingml/2006/picture">
                 <pic:pic>
                   <pic:nvPicPr>
-                    <pic:cNvPr descr="R-markdown---How-To-Import-Excel-files_files/figure-docx/unnamed-chunk-3-1.png" id="28" name="Picture"/>
+                    <pic:cNvPr descr="R-markdown---How-To-Import-Excel-files_files/figure-docx/unnamed-chunk-3-1.png" id="29" name="Picture"/>
                     <pic:cNvPicPr>
                       <a:picLocks noChangeArrowheads="1" noChangeAspect="1"/>
                     </pic:cNvPicPr>
                   </pic:nvPicPr>
                   <pic:blipFill>
-                    <a:blip r:embed="rId26"/>
+                    <a:blip r:embed="rId27"/>
                     <a:stretch>
                       <a:fillRect/>
                     </a:stretch>
@@ -984,8 +1003,868 @@
           </wp:inline>
         </w:drawing>
       </w:r>
+      <w:r>
+        <w:t xml:space="preserve"> </w:t>
+      </w:r>
+      <w:r>
+        <w:t xml:space="preserve">## Pie Chart</w:t>
+      </w:r>
     </w:p>
-    <w:bookmarkEnd w:id="29"/>
+    <w:p>
+      <w:pPr>
+        <w:numPr>
+          <w:ilvl w:val="0"/>
+          <w:numId w:val="1003"/>
+        </w:numPr>
+      </w:pPr>
+      <w:r>
+        <w:t xml:space="preserve">If it is stat =</w:t>
+      </w:r>
+      <w:r>
+        <w:t xml:space="preserve"> </w:t>
+      </w:r>
+      <w:r>
+        <w:t xml:space="preserve">“</w:t>
+      </w:r>
+      <w:r>
+        <w:t xml:space="preserve">identity</w:t>
+      </w:r>
+      <w:r>
+        <w:t xml:space="preserve">”</w:t>
+      </w:r>
+      <w:r>
+        <w:t xml:space="preserve"> </w:t>
+      </w:r>
+      <w:r>
+        <w:t xml:space="preserve">, we are asking R to use the y-value we provide for the dependent variable. If we specify stat =</w:t>
+      </w:r>
+      <w:r>
+        <w:t xml:space="preserve"> </w:t>
+      </w:r>
+      <w:r>
+        <w:t xml:space="preserve">“</w:t>
+      </w:r>
+      <w:r>
+        <w:t xml:space="preserve">count</w:t>
+      </w:r>
+      <w:r>
+        <w:t xml:space="preserve">”</w:t>
+      </w:r>
+      <w:r>
+        <w:t xml:space="preserve"> </w:t>
+      </w:r>
+      <w:r>
+        <w:t xml:space="preserve">or leave geom_bar() blank, R will count the number of observations based on the x-variable groupings.</w:t>
+      </w:r>
+    </w:p>
+    <w:p>
+      <w:pPr>
+        <w:numPr>
+          <w:ilvl w:val="0"/>
+          <w:numId w:val="1003"/>
+        </w:numPr>
+      </w:pPr>
+      <w:r>
+        <w:t xml:space="preserve">theme_void removes stuff from the background of the data vizualization image.</w:t>
+      </w:r>
+    </w:p>
+    <w:p>
+      <w:pPr>
+        <w:numPr>
+          <w:ilvl w:val="0"/>
+          <w:numId w:val="1003"/>
+        </w:numPr>
+      </w:pPr>
+      <w:r>
+        <w:t xml:space="preserve">under aes, equating</w:t>
+      </w:r>
+      <w:r>
+        <w:rPr>
+          <w:iCs/>
+          <w:i/>
+        </w:rPr>
+        <w:t xml:space="preserve">x=““</w:t>
+      </w:r>
+      <w:r>
+        <w:t xml:space="preserve">, creates a pie chart with a complete circle.</w:t>
+      </w:r>
+    </w:p>
+    <w:p>
+      <w:pPr>
+        <w:pStyle w:val="SourceCode"/>
+      </w:pPr>
+      <w:r>
+        <w:rPr>
+          <w:rStyle w:val="FunctionTok"/>
+        </w:rPr>
+        <w:t xml:space="preserve">library</w:t>
+      </w:r>
+      <w:r>
+        <w:rPr>
+          <w:rStyle w:val="NormalTok"/>
+        </w:rPr>
+        <w:t xml:space="preserve">(ggplot2) </w:t>
+      </w:r>
+      <w:r>
+        <w:rPr>
+          <w:rStyle w:val="CommentTok"/>
+        </w:rPr>
+        <w:t xml:space="preserve">#data vizualization</w:t>
+      </w:r>
+      <w:r>
+        <w:br/>
+      </w:r>
+      <w:r>
+        <w:rPr>
+          <w:rStyle w:val="FunctionTok"/>
+        </w:rPr>
+        <w:t xml:space="preserve">library</w:t>
+      </w:r>
+      <w:r>
+        <w:rPr>
+          <w:rStyle w:val="NormalTok"/>
+        </w:rPr>
+        <w:t xml:space="preserve">(dplyr) </w:t>
+      </w:r>
+      <w:r>
+        <w:rPr>
+          <w:rStyle w:val="CommentTok"/>
+        </w:rPr>
+        <w:t xml:space="preserve">#data manipulation</w:t>
+      </w:r>
+    </w:p>
+    <w:p>
+      <w:pPr>
+        <w:pStyle w:val="SourceCode"/>
+      </w:pPr>
+      <w:r>
+        <w:rPr>
+          <w:rStyle w:val="VerbatimChar"/>
+        </w:rPr>
+        <w:t xml:space="preserve">## </w:t>
+      </w:r>
+      <w:r>
+        <w:br/>
+      </w:r>
+      <w:r>
+        <w:rPr>
+          <w:rStyle w:val="VerbatimChar"/>
+        </w:rPr>
+        <w:t xml:space="preserve">## Attaching package: 'dplyr'</w:t>
+      </w:r>
+    </w:p>
+    <w:p>
+      <w:pPr>
+        <w:pStyle w:val="SourceCode"/>
+      </w:pPr>
+      <w:r>
+        <w:rPr>
+          <w:rStyle w:val="VerbatimChar"/>
+        </w:rPr>
+        <w:t xml:space="preserve">## The following objects are masked from 'package:stats':</w:t>
+      </w:r>
+      <w:r>
+        <w:br/>
+      </w:r>
+      <w:r>
+        <w:rPr>
+          <w:rStyle w:val="VerbatimChar"/>
+        </w:rPr>
+        <w:t xml:space="preserve">## </w:t>
+      </w:r>
+      <w:r>
+        <w:br/>
+      </w:r>
+      <w:r>
+        <w:rPr>
+          <w:rStyle w:val="VerbatimChar"/>
+        </w:rPr>
+        <w:t xml:space="preserve">##     filter, lag</w:t>
+      </w:r>
+    </w:p>
+    <w:p>
+      <w:pPr>
+        <w:pStyle w:val="SourceCode"/>
+      </w:pPr>
+      <w:r>
+        <w:rPr>
+          <w:rStyle w:val="VerbatimChar"/>
+        </w:rPr>
+        <w:t xml:space="preserve">## The following objects are masked from 'package:base':</w:t>
+      </w:r>
+      <w:r>
+        <w:br/>
+      </w:r>
+      <w:r>
+        <w:rPr>
+          <w:rStyle w:val="VerbatimChar"/>
+        </w:rPr>
+        <w:t xml:space="preserve">## </w:t>
+      </w:r>
+      <w:r>
+        <w:br/>
+      </w:r>
+      <w:r>
+        <w:rPr>
+          <w:rStyle w:val="VerbatimChar"/>
+        </w:rPr>
+        <w:t xml:space="preserve">##     intersect, setdiff, setequal, union</w:t>
+      </w:r>
+    </w:p>
+    <w:p>
+      <w:pPr>
+        <w:pStyle w:val="SourceCode"/>
+      </w:pPr>
+      <w:r>
+        <w:rPr>
+          <w:rStyle w:val="NormalTok"/>
+        </w:rPr>
+        <w:t xml:space="preserve">dataset</w:t>
+      </w:r>
+      <w:r>
+        <w:rPr>
+          <w:rStyle w:val="OtherTok"/>
+        </w:rPr>
+        <w:t xml:space="preserve">&lt;-</w:t>
+      </w:r>
+      <w:r>
+        <w:rPr>
+          <w:rStyle w:val="FunctionTok"/>
+        </w:rPr>
+        <w:t xml:space="preserve">data.frame</w:t>
+      </w:r>
+      <w:r>
+        <w:rPr>
+          <w:rStyle w:val="NormalTok"/>
+        </w:rPr>
+        <w:t xml:space="preserve">(</w:t>
+      </w:r>
+      <w:r>
+        <w:rPr>
+          <w:rStyle w:val="AttributeTok"/>
+        </w:rPr>
+        <w:t xml:space="preserve">group =</w:t>
+      </w:r>
+      <w:r>
+        <w:rPr>
+          <w:rStyle w:val="NormalTok"/>
+        </w:rPr>
+        <w:t xml:space="preserve"> </w:t>
+      </w:r>
+      <w:r>
+        <w:rPr>
+          <w:rStyle w:val="FunctionTok"/>
+        </w:rPr>
+        <w:t xml:space="preserve">c</w:t>
+      </w:r>
+      <w:r>
+        <w:rPr>
+          <w:rStyle w:val="NormalTok"/>
+        </w:rPr>
+        <w:t xml:space="preserve">(</w:t>
+      </w:r>
+      <w:r>
+        <w:rPr>
+          <w:rStyle w:val="StringTok"/>
+        </w:rPr>
+        <w:t xml:space="preserve">"Section 1"</w:t>
+      </w:r>
+      <w:r>
+        <w:rPr>
+          <w:rStyle w:val="NormalTok"/>
+        </w:rPr>
+        <w:t xml:space="preserve">, </w:t>
+      </w:r>
+      <w:r>
+        <w:rPr>
+          <w:rStyle w:val="StringTok"/>
+        </w:rPr>
+        <w:t xml:space="preserve">"Section 2"</w:t>
+      </w:r>
+      <w:r>
+        <w:rPr>
+          <w:rStyle w:val="NormalTok"/>
+        </w:rPr>
+        <w:t xml:space="preserve">, </w:t>
+      </w:r>
+      <w:r>
+        <w:rPr>
+          <w:rStyle w:val="StringTok"/>
+        </w:rPr>
+        <w:t xml:space="preserve">"Section 3"</w:t>
+      </w:r>
+      <w:r>
+        <w:rPr>
+          <w:rStyle w:val="NormalTok"/>
+        </w:rPr>
+        <w:t xml:space="preserve">), </w:t>
+      </w:r>
+      <w:r>
+        <w:rPr>
+          <w:rStyle w:val="AttributeTok"/>
+        </w:rPr>
+        <w:t xml:space="preserve">value =</w:t>
+      </w:r>
+      <w:r>
+        <w:rPr>
+          <w:rStyle w:val="NormalTok"/>
+        </w:rPr>
+        <w:t xml:space="preserve"> </w:t>
+      </w:r>
+      <w:r>
+        <w:rPr>
+          <w:rStyle w:val="FunctionTok"/>
+        </w:rPr>
+        <w:t xml:space="preserve">c</w:t>
+      </w:r>
+      <w:r>
+        <w:rPr>
+          <w:rStyle w:val="NormalTok"/>
+        </w:rPr>
+        <w:t xml:space="preserve">(</w:t>
+      </w:r>
+      <w:r>
+        <w:rPr>
+          <w:rStyle w:val="DecValTok"/>
+        </w:rPr>
+        <w:t xml:space="preserve">45</w:t>
+      </w:r>
+      <w:r>
+        <w:rPr>
+          <w:rStyle w:val="NormalTok"/>
+        </w:rPr>
+        <w:t xml:space="preserve">, </w:t>
+      </w:r>
+      <w:r>
+        <w:rPr>
+          <w:rStyle w:val="DecValTok"/>
+        </w:rPr>
+        <w:t xml:space="preserve">30</w:t>
+      </w:r>
+      <w:r>
+        <w:rPr>
+          <w:rStyle w:val="NormalTok"/>
+        </w:rPr>
+        <w:t xml:space="preserve">, </w:t>
+      </w:r>
+      <w:r>
+        <w:rPr>
+          <w:rStyle w:val="DecValTok"/>
+        </w:rPr>
+        <w:t xml:space="preserve">25</w:t>
+      </w:r>
+      <w:r>
+        <w:rPr>
+          <w:rStyle w:val="NormalTok"/>
+        </w:rPr>
+        <w:t xml:space="preserve">))</w:t>
+      </w:r>
+      <w:r>
+        <w:br/>
+      </w:r>
+      <w:r>
+        <w:rPr>
+          <w:rStyle w:val="FunctionTok"/>
+        </w:rPr>
+        <w:t xml:space="preserve">head</w:t>
+      </w:r>
+      <w:r>
+        <w:rPr>
+          <w:rStyle w:val="NormalTok"/>
+        </w:rPr>
+        <w:t xml:space="preserve">(dataset)</w:t>
+      </w:r>
+    </w:p>
+    <w:p>
+      <w:pPr>
+        <w:pStyle w:val="SourceCode"/>
+      </w:pPr>
+      <w:r>
+        <w:rPr>
+          <w:rStyle w:val="VerbatimChar"/>
+        </w:rPr>
+        <w:t xml:space="preserve">##       group value</w:t>
+      </w:r>
+      <w:r>
+        <w:br/>
+      </w:r>
+      <w:r>
+        <w:rPr>
+          <w:rStyle w:val="VerbatimChar"/>
+        </w:rPr>
+        <w:t xml:space="preserve">## 1 Section 1    45</w:t>
+      </w:r>
+      <w:r>
+        <w:br/>
+      </w:r>
+      <w:r>
+        <w:rPr>
+          <w:rStyle w:val="VerbatimChar"/>
+        </w:rPr>
+        <w:t xml:space="preserve">## 2 Section 2    30</w:t>
+      </w:r>
+      <w:r>
+        <w:br/>
+      </w:r>
+      <w:r>
+        <w:rPr>
+          <w:rStyle w:val="VerbatimChar"/>
+        </w:rPr>
+        <w:t xml:space="preserve">## 3 Section 3    25</w:t>
+      </w:r>
+    </w:p>
+    <w:p>
+      <w:pPr>
+        <w:pStyle w:val="SourceCode"/>
+      </w:pPr>
+      <w:r>
+        <w:rPr>
+          <w:rStyle w:val="NormalTok"/>
+        </w:rPr>
+        <w:t xml:space="preserve">piechart</w:t>
+      </w:r>
+      <w:r>
+        <w:rPr>
+          <w:rStyle w:val="OtherTok"/>
+        </w:rPr>
+        <w:t xml:space="preserve">&lt;-</w:t>
+      </w:r>
+      <w:r>
+        <w:rPr>
+          <w:rStyle w:val="NormalTok"/>
+        </w:rPr>
+        <w:t xml:space="preserve"> </w:t>
+      </w:r>
+      <w:r>
+        <w:rPr>
+          <w:rStyle w:val="FunctionTok"/>
+        </w:rPr>
+        <w:t xml:space="preserve">ggplot</w:t>
+      </w:r>
+      <w:r>
+        <w:rPr>
+          <w:rStyle w:val="NormalTok"/>
+        </w:rPr>
+        <w:t xml:space="preserve">(dataset, </w:t>
+      </w:r>
+      <w:r>
+        <w:rPr>
+          <w:rStyle w:val="FunctionTok"/>
+        </w:rPr>
+        <w:t xml:space="preserve">aes</w:t>
+      </w:r>
+      <w:r>
+        <w:rPr>
+          <w:rStyle w:val="NormalTok"/>
+        </w:rPr>
+        <w:t xml:space="preserve">( </w:t>
+      </w:r>
+      <w:r>
+        <w:rPr>
+          <w:rStyle w:val="AttributeTok"/>
+        </w:rPr>
+        <w:t xml:space="preserve">x =</w:t>
+      </w:r>
+      <w:r>
+        <w:rPr>
+          <w:rStyle w:val="NormalTok"/>
+        </w:rPr>
+        <w:t xml:space="preserve"> </w:t>
+      </w:r>
+      <w:r>
+        <w:rPr>
+          <w:rStyle w:val="StringTok"/>
+        </w:rPr>
+        <w:t xml:space="preserve">""</w:t>
+      </w:r>
+      <w:r>
+        <w:rPr>
+          <w:rStyle w:val="NormalTok"/>
+        </w:rPr>
+        <w:t xml:space="preserve">, </w:t>
+      </w:r>
+      <w:r>
+        <w:rPr>
+          <w:rStyle w:val="AttributeTok"/>
+        </w:rPr>
+        <w:t xml:space="preserve">y =</w:t>
+      </w:r>
+      <w:r>
+        <w:rPr>
+          <w:rStyle w:val="NormalTok"/>
+        </w:rPr>
+        <w:t xml:space="preserve"> value, </w:t>
+      </w:r>
+      <w:r>
+        <w:rPr>
+          <w:rStyle w:val="AttributeTok"/>
+        </w:rPr>
+        <w:t xml:space="preserve">fill =</w:t>
+      </w:r>
+      <w:r>
+        <w:rPr>
+          <w:rStyle w:val="NormalTok"/>
+        </w:rPr>
+        <w:t xml:space="preserve"> group)) </w:t>
+      </w:r>
+      <w:r>
+        <w:rPr>
+          <w:rStyle w:val="SpecialCharTok"/>
+        </w:rPr>
+        <w:t xml:space="preserve">+</w:t>
+      </w:r>
+      <w:r>
+        <w:rPr>
+          <w:rStyle w:val="NormalTok"/>
+        </w:rPr>
+        <w:t xml:space="preserve"> </w:t>
+      </w:r>
+      <w:r>
+        <w:rPr>
+          <w:rStyle w:val="FunctionTok"/>
+        </w:rPr>
+        <w:t xml:space="preserve">geom_bar</w:t>
+      </w:r>
+      <w:r>
+        <w:rPr>
+          <w:rStyle w:val="NormalTok"/>
+        </w:rPr>
+        <w:t xml:space="preserve">(</w:t>
+      </w:r>
+      <w:r>
+        <w:rPr>
+          <w:rStyle w:val="AttributeTok"/>
+        </w:rPr>
+        <w:t xml:space="preserve">width =</w:t>
+      </w:r>
+      <w:r>
+        <w:rPr>
+          <w:rStyle w:val="NormalTok"/>
+        </w:rPr>
+        <w:t xml:space="preserve"> </w:t>
+      </w:r>
+      <w:r>
+        <w:rPr>
+          <w:rStyle w:val="DecValTok"/>
+        </w:rPr>
+        <w:t xml:space="preserve">1</w:t>
+      </w:r>
+      <w:r>
+        <w:rPr>
+          <w:rStyle w:val="NormalTok"/>
+        </w:rPr>
+        <w:t xml:space="preserve">, </w:t>
+      </w:r>
+      <w:r>
+        <w:rPr>
+          <w:rStyle w:val="AttributeTok"/>
+        </w:rPr>
+        <w:t xml:space="preserve">stat =</w:t>
+      </w:r>
+      <w:r>
+        <w:rPr>
+          <w:rStyle w:val="NormalTok"/>
+        </w:rPr>
+        <w:t xml:space="preserve"> </w:t>
+      </w:r>
+      <w:r>
+        <w:rPr>
+          <w:rStyle w:val="StringTok"/>
+        </w:rPr>
+        <w:t xml:space="preserve">"identity"</w:t>
+      </w:r>
+      <w:r>
+        <w:rPr>
+          <w:rStyle w:val="NormalTok"/>
+        </w:rPr>
+        <w:t xml:space="preserve">, </w:t>
+      </w:r>
+      <w:r>
+        <w:rPr>
+          <w:rStyle w:val="AttributeTok"/>
+        </w:rPr>
+        <w:t xml:space="preserve">color =</w:t>
+      </w:r>
+      <w:r>
+        <w:rPr>
+          <w:rStyle w:val="NormalTok"/>
+        </w:rPr>
+        <w:t xml:space="preserve"> </w:t>
+      </w:r>
+      <w:r>
+        <w:rPr>
+          <w:rStyle w:val="StringTok"/>
+        </w:rPr>
+        <w:t xml:space="preserve">"black"</w:t>
+      </w:r>
+      <w:r>
+        <w:rPr>
+          <w:rStyle w:val="NormalTok"/>
+        </w:rPr>
+        <w:t xml:space="preserve">) </w:t>
+      </w:r>
+      <w:r>
+        <w:rPr>
+          <w:rStyle w:val="SpecialCharTok"/>
+        </w:rPr>
+        <w:t xml:space="preserve">+</w:t>
+      </w:r>
+      <w:r>
+        <w:rPr>
+          <w:rStyle w:val="NormalTok"/>
+        </w:rPr>
+        <w:t xml:space="preserve"> </w:t>
+      </w:r>
+      <w:r>
+        <w:rPr>
+          <w:rStyle w:val="FunctionTok"/>
+        </w:rPr>
+        <w:t xml:space="preserve">coord_polar</w:t>
+      </w:r>
+      <w:r>
+        <w:rPr>
+          <w:rStyle w:val="NormalTok"/>
+        </w:rPr>
+        <w:t xml:space="preserve">(</w:t>
+      </w:r>
+      <w:r>
+        <w:rPr>
+          <w:rStyle w:val="StringTok"/>
+        </w:rPr>
+        <w:t xml:space="preserve">"y"</w:t>
+      </w:r>
+      <w:r>
+        <w:rPr>
+          <w:rStyle w:val="NormalTok"/>
+        </w:rPr>
+        <w:t xml:space="preserve">, </w:t>
+      </w:r>
+      <w:r>
+        <w:rPr>
+          <w:rStyle w:val="AttributeTok"/>
+        </w:rPr>
+        <w:t xml:space="preserve">start =</w:t>
+      </w:r>
+      <w:r>
+        <w:rPr>
+          <w:rStyle w:val="NormalTok"/>
+        </w:rPr>
+        <w:t xml:space="preserve"> </w:t>
+      </w:r>
+      <w:r>
+        <w:rPr>
+          <w:rStyle w:val="DecValTok"/>
+        </w:rPr>
+        <w:t xml:space="preserve">0</w:t>
+      </w:r>
+      <w:r>
+        <w:rPr>
+          <w:rStyle w:val="NormalTok"/>
+        </w:rPr>
+        <w:t xml:space="preserve">) </w:t>
+      </w:r>
+      <w:r>
+        <w:rPr>
+          <w:rStyle w:val="SpecialCharTok"/>
+        </w:rPr>
+        <w:t xml:space="preserve">+</w:t>
+      </w:r>
+      <w:r>
+        <w:rPr>
+          <w:rStyle w:val="NormalTok"/>
+        </w:rPr>
+        <w:t xml:space="preserve"> </w:t>
+      </w:r>
+      <w:r>
+        <w:rPr>
+          <w:rStyle w:val="FunctionTok"/>
+        </w:rPr>
+        <w:t xml:space="preserve">geom_col</w:t>
+      </w:r>
+      <w:r>
+        <w:rPr>
+          <w:rStyle w:val="NormalTok"/>
+        </w:rPr>
+        <w:t xml:space="preserve">() </w:t>
+      </w:r>
+      <w:r>
+        <w:rPr>
+          <w:rStyle w:val="SpecialCharTok"/>
+        </w:rPr>
+        <w:t xml:space="preserve">+</w:t>
+      </w:r>
+      <w:r>
+        <w:rPr>
+          <w:rStyle w:val="NormalTok"/>
+        </w:rPr>
+        <w:t xml:space="preserve"> </w:t>
+      </w:r>
+      <w:r>
+        <w:rPr>
+          <w:rStyle w:val="FunctionTok"/>
+        </w:rPr>
+        <w:t xml:space="preserve">geom_text</w:t>
+      </w:r>
+      <w:r>
+        <w:rPr>
+          <w:rStyle w:val="NormalTok"/>
+        </w:rPr>
+        <w:t xml:space="preserve">(</w:t>
+      </w:r>
+      <w:r>
+        <w:rPr>
+          <w:rStyle w:val="FunctionTok"/>
+        </w:rPr>
+        <w:t xml:space="preserve">aes</w:t>
+      </w:r>
+      <w:r>
+        <w:rPr>
+          <w:rStyle w:val="NormalTok"/>
+        </w:rPr>
+        <w:t xml:space="preserve">(</w:t>
+      </w:r>
+      <w:r>
+        <w:rPr>
+          <w:rStyle w:val="AttributeTok"/>
+        </w:rPr>
+        <w:t xml:space="preserve">label =</w:t>
+      </w:r>
+      <w:r>
+        <w:rPr>
+          <w:rStyle w:val="NormalTok"/>
+        </w:rPr>
+        <w:t xml:space="preserve"> value), </w:t>
+      </w:r>
+      <w:r>
+        <w:rPr>
+          <w:rStyle w:val="AttributeTok"/>
+        </w:rPr>
+        <w:t xml:space="preserve">position =</w:t>
+      </w:r>
+      <w:r>
+        <w:rPr>
+          <w:rStyle w:val="NormalTok"/>
+        </w:rPr>
+        <w:t xml:space="preserve"> </w:t>
+      </w:r>
+      <w:r>
+        <w:rPr>
+          <w:rStyle w:val="FunctionTok"/>
+        </w:rPr>
+        <w:t xml:space="preserve">position_stack</w:t>
+      </w:r>
+      <w:r>
+        <w:rPr>
+          <w:rStyle w:val="NormalTok"/>
+        </w:rPr>
+        <w:t xml:space="preserve">(</w:t>
+      </w:r>
+      <w:r>
+        <w:rPr>
+          <w:rStyle w:val="AttributeTok"/>
+        </w:rPr>
+        <w:t xml:space="preserve">vjust =</w:t>
+      </w:r>
+      <w:r>
+        <w:rPr>
+          <w:rStyle w:val="NormalTok"/>
+        </w:rPr>
+        <w:t xml:space="preserve"> </w:t>
+      </w:r>
+      <w:r>
+        <w:rPr>
+          <w:rStyle w:val="FloatTok"/>
+        </w:rPr>
+        <w:t xml:space="preserve">0.5</w:t>
+      </w:r>
+      <w:r>
+        <w:rPr>
+          <w:rStyle w:val="NormalTok"/>
+        </w:rPr>
+        <w:t xml:space="preserve">)) </w:t>
+      </w:r>
+      <w:r>
+        <w:rPr>
+          <w:rStyle w:val="SpecialCharTok"/>
+        </w:rPr>
+        <w:t xml:space="preserve">+</w:t>
+      </w:r>
+      <w:r>
+        <w:rPr>
+          <w:rStyle w:val="NormalTok"/>
+        </w:rPr>
+        <w:t xml:space="preserve"> </w:t>
+      </w:r>
+      <w:r>
+        <w:rPr>
+          <w:rStyle w:val="FunctionTok"/>
+        </w:rPr>
+        <w:t xml:space="preserve">theme_void</w:t>
+      </w:r>
+      <w:r>
+        <w:rPr>
+          <w:rStyle w:val="NormalTok"/>
+        </w:rPr>
+        <w:t xml:space="preserve">()</w:t>
+      </w:r>
+      <w:r>
+        <w:br/>
+      </w:r>
+      <w:r>
+        <w:rPr>
+          <w:rStyle w:val="NormalTok"/>
+        </w:rPr>
+        <w:t xml:space="preserve">piechart</w:t>
+      </w:r>
+    </w:p>
+    <w:p>
+      <w:pPr>
+        <w:pStyle w:val="FirstParagraph"/>
+      </w:pPr>
+      <w:r>
+        <w:drawing>
+          <wp:inline>
+            <wp:extent cx="4620126" cy="3696101"/>
+            <wp:effectExtent b="0" l="0" r="0" t="0"/>
+            <wp:docPr descr="" title="" id="31" name="Picture"/>
+            <a:graphic>
+              <a:graphicData uri="http://schemas.openxmlformats.org/drawingml/2006/picture">
+                <pic:pic>
+                  <pic:nvPicPr>
+                    <pic:cNvPr descr="R-markdown---How-To-Import-Excel-files_files/figure-docx/unnamed-chunk-4-1.png" id="32" name="Picture"/>
+                    <pic:cNvPicPr>
+                      <a:picLocks noChangeArrowheads="1" noChangeAspect="1"/>
+                    </pic:cNvPicPr>
+                  </pic:nvPicPr>
+                  <pic:blipFill>
+                    <a:blip r:embed="rId30"/>
+                    <a:stretch>
+                      <a:fillRect/>
+                    </a:stretch>
+                  </pic:blipFill>
+                  <pic:spPr bwMode="auto">
+                    <a:xfrm>
+                      <a:off x="0" y="0"/>
+                      <a:ext cx="4620126" cy="3696101"/>
+                    </a:xfrm>
+                    <a:prstGeom prst="rect">
+                      <a:avLst/>
+                    </a:prstGeom>
+                    <a:noFill/>
+                    <a:ln w="9525">
+                      <a:noFill/>
+                      <a:headEnd/>
+                      <a:tailEnd/>
+                    </a:ln>
+                  </pic:spPr>
+                </pic:pic>
+              </a:graphicData>
+            </a:graphic>
+          </wp:inline>
+        </w:drawing>
+      </w:r>
+    </w:p>
+    <w:bookmarkEnd w:id="33"/>
     <w:sectPr/>
   </w:body>
 </w:document>
@@ -1175,6 +2054,9 @@
     <w:abstractNumId w:val="991"/>
   </w:num>
   <w:num w:numId="1002">
+    <w:abstractNumId w:val="991"/>
+  </w:num>
+  <w:num w:numId="1003">
     <w:abstractNumId w:val="991"/>
   </w:num>
 </w:numbering>

</xml_diff>